<commit_message>
ajout logo cahier des charges
</commit_message>
<xml_diff>
--- a/Cahier des charges.docx
+++ b/Cahier des charges.docx
@@ -2831,6 +2831,99 @@
         <w:rPr/>
         <w:t xml:space="preserve"> / Work sans</w:t>
       </w:r>
+    </w:p>
+    <w:p>
+      <w:pPr>
+        <w:pStyle w:val="Normal"/>
+        <w:ind w:left="0"/>
+      </w:pPr>
+      <w:r>
+        <w:rPr/>
+        <w:t>Logo :</w:t>
+      </w:r>
+    </w:p>
+    <w:p>
+      <w:pPr>
+        <w:pStyle w:val="Normal"/>
+        <w:ind w:left="0"/>
+      </w:pPr>
+      <w:r>
+        <w:rPr/>
+        <w:t xml:space="preserve"> </w:t>
+      </w:r>
+      <w:r>
+        <w:drawing>
+          <wp:inline wp14:editId="469163D5" wp14:anchorId="00C0EBD7">
+            <wp:extent cx="1650492" cy="542925"/>
+            <wp:effectExtent l="0" t="0" r="0" b="0"/>
+            <wp:docPr id="2093556711" name="" title=""/>
+            <wp:cNvGraphicFramePr>
+              <a:graphicFrameLocks noChangeAspect="1"/>
+            </wp:cNvGraphicFramePr>
+            <a:graphic>
+              <a:graphicData uri="http://schemas.openxmlformats.org/drawingml/2006/picture">
+                <pic:pic>
+                  <pic:nvPicPr>
+                    <pic:cNvPr id="0" name=""/>
+                    <pic:cNvPicPr/>
+                  </pic:nvPicPr>
+                  <pic:blipFill>
+                    <a:blip r:embed="R26d21b91099e4c95">
+                      <a:extLst>
+                        <a:ext xmlns:a="http://schemas.openxmlformats.org/drawingml/2006/main" uri="{28A0092B-C50C-407E-A947-70E740481C1C}">
+                          <a14:useLocalDpi val="0"/>
+                        </a:ext>
+                      </a:extLst>
+                    </a:blip>
+                    <a:stretch>
+                      <a:fillRect/>
+                    </a:stretch>
+                  </pic:blipFill>
+                  <pic:spPr>
+                    <a:xfrm>
+                      <a:off x="0" y="0"/>
+                      <a:ext cx="1650492" cy="542925"/>
+                    </a:xfrm>
+                    <a:prstGeom prst="rect">
+                      <a:avLst/>
+                    </a:prstGeom>
+                  </pic:spPr>
+                </pic:pic>
+              </a:graphicData>
+            </a:graphic>
+          </wp:inline>
+        </w:drawing>
+      </w:r>
+    </w:p>
+    <w:p>
+      <w:pPr>
+        <w:pStyle w:val="Normal"/>
+        <w:ind w:left="0"/>
+      </w:pPr>
+    </w:p>
+    <w:p>
+      <w:pPr>
+        <w:pStyle w:val="Normal"/>
+        <w:ind w:left="0"/>
+      </w:pPr>
+    </w:p>
+    <w:p>
+      <w:pPr>
+        <w:pStyle w:val="Normal"/>
+        <w:ind w:left="0"/>
+      </w:pPr>
+    </w:p>
+    <w:p>
+      <w:pPr>
+        <w:pStyle w:val="Normal"/>
+        <w:ind w:left="0"/>
+      </w:pPr>
+    </w:p>
+    <w:p>
+      <w:pPr>
+        <w:pStyle w:val="Normal"/>
+        <w:ind w:left="0"/>
+      </w:pPr>
     </w:p>
     <w:p>
       <w:pPr>

</xml_diff>